<commit_message>
adds second source which may have better Linux Interview questions than my original source
</commit_message>
<xml_diff>
--- a/JS-Week5_JSCPPLinux-Flash-Cards_CS3.docx
+++ b/JS-Week5_JSCPPLinux-Flash-Cards_CS3.docx
@@ -3400,23 +3400,142 @@
               <w:widowControl/>
               <w:spacing w:lineRule="auto" w:line="240" w:before="0" w:after="0"/>
               <w:jc w:val="left"/>
-              <w:rPr>
-                <w:rFonts w:ascii="Liberation Mono" w:hAnsi="Liberation Mono" w:eastAsia="Calibri" w:cs=""/>
-                <w:kern w:val="0"/>
-                <w:sz w:val="24"/>
-                <w:szCs w:val="24"/>
-                <w:lang w:val="en-US" w:eastAsia="en-US" w:bidi="ar-SA"/>
-              </w:rPr>
-            </w:pPr>
-            <w:r>
-              <w:rPr>
-                <w:rFonts w:eastAsia="Calibri" w:cs="" w:ascii="Liberation Mono" w:hAnsi="Liberation Mono"/>
-                <w:kern w:val="0"/>
-                <w:sz w:val="24"/>
-                <w:szCs w:val="24"/>
-                <w:lang w:val="en-US" w:eastAsia="en-US" w:bidi="ar-SA"/>
-              </w:rPr>
-            </w:r>
+              <w:rPr/>
+            </w:pPr>
+            <w:r>
+              <w:rPr>
+                <w:rFonts w:eastAsia="Calibri" w:cs="" w:ascii="Liberation Mono" w:hAnsi="Liberation Mono"/>
+                <w:kern w:val="0"/>
+                <w:sz w:val="16"/>
+                <w:szCs w:val="16"/>
+                <w:lang w:val="en-US" w:eastAsia="en-US" w:bidi="ar-SA"/>
+              </w:rPr>
+              <w:t xml:space="preserve">Source: </w:t>
+            </w:r>
+            <w:hyperlink r:id="rId3">
+              <w:r>
+                <w:rPr>
+                  <w:rStyle w:val="InternetLink"/>
+                  <w:rFonts w:eastAsia="Calibri" w:cs="" w:ascii="Liberation Mono" w:hAnsi="Liberation Mono"/>
+                  <w:kern w:val="0"/>
+                  <w:sz w:val="16"/>
+                  <w:szCs w:val="16"/>
+                  <w:lang w:val="en-US" w:eastAsia="en-US" w:bidi="ar-SA"/>
+                </w:rPr>
+                <w:t>https://www.linuxtechi.com/experience-linux-admin-interview-questions/</w:t>
+              </w:r>
+            </w:hyperlink>
+          </w:p>
+          <w:p>
+            <w:pPr>
+              <w:pStyle w:val="Normal"/>
+              <w:widowControl/>
+              <w:spacing w:lineRule="auto" w:line="240" w:before="0" w:after="0"/>
+              <w:jc w:val="left"/>
+              <w:rPr>
+                <w:rFonts w:ascii="Liberation Mono" w:hAnsi="Liberation Mono" w:eastAsia="Calibri" w:cs=""/>
+                <w:kern w:val="0"/>
+                <w:sz w:val="16"/>
+                <w:szCs w:val="16"/>
+                <w:lang w:val="en-US" w:eastAsia="en-US" w:bidi="ar-SA"/>
+              </w:rPr>
+            </w:pPr>
+            <w:r>
+              <w:rPr>
+                <w:rFonts w:eastAsia="Calibri" w:cs="" w:ascii="Liberation Mono" w:hAnsi="Liberation Mono"/>
+                <w:kern w:val="0"/>
+                <w:sz w:val="16"/>
+                <w:szCs w:val="16"/>
+                <w:lang w:val="en-US" w:eastAsia="en-US" w:bidi="ar-SA"/>
+              </w:rPr>
+            </w:r>
+          </w:p>
+          <w:p>
+            <w:pPr>
+              <w:pStyle w:val="Normal"/>
+              <w:widowControl/>
+              <w:spacing w:lineRule="auto" w:line="240" w:before="0" w:after="0"/>
+              <w:jc w:val="left"/>
+              <w:rPr>
+                <w:rFonts w:ascii="Liberation Mono" w:hAnsi="Liberation Mono" w:eastAsia="Calibri" w:cs=""/>
+                <w:kern w:val="0"/>
+                <w:sz w:val="16"/>
+                <w:szCs w:val="16"/>
+                <w:lang w:val="en-US" w:eastAsia="en-US" w:bidi="ar-SA"/>
+              </w:rPr>
+            </w:pPr>
+            <w:r>
+              <w:rPr>
+                <w:rFonts w:eastAsia="Calibri" w:cs="" w:ascii="Liberation Mono" w:hAnsi="Liberation Mono"/>
+                <w:kern w:val="0"/>
+                <w:sz w:val="16"/>
+                <w:szCs w:val="16"/>
+                <w:lang w:val="en-US" w:eastAsia="en-US" w:bidi="ar-SA"/>
+              </w:rPr>
+              <w:t>next time should use this one:</w:t>
+            </w:r>
+          </w:p>
+          <w:p>
+            <w:pPr>
+              <w:pStyle w:val="Normal"/>
+              <w:widowControl/>
+              <w:spacing w:lineRule="auto" w:line="240" w:before="0" w:after="0"/>
+              <w:jc w:val="left"/>
+              <w:rPr>
+                <w:rFonts w:ascii="Liberation Mono" w:hAnsi="Liberation Mono" w:eastAsia="Calibri" w:cs=""/>
+                <w:kern w:val="0"/>
+                <w:sz w:val="16"/>
+                <w:szCs w:val="16"/>
+                <w:lang w:val="en-US" w:eastAsia="en-US" w:bidi="ar-SA"/>
+              </w:rPr>
+            </w:pPr>
+            <w:r>
+              <w:rPr>
+                <w:rFonts w:eastAsia="Calibri" w:cs="" w:ascii="Liberation Mono" w:hAnsi="Liberation Mono"/>
+                <w:kern w:val="0"/>
+                <w:sz w:val="16"/>
+                <w:szCs w:val="16"/>
+                <w:lang w:val="en-US" w:eastAsia="en-US" w:bidi="ar-SA"/>
+              </w:rPr>
+            </w:r>
+          </w:p>
+          <w:p>
+            <w:pPr>
+              <w:pStyle w:val="Normal"/>
+              <w:widowControl/>
+              <w:spacing w:lineRule="auto" w:line="240" w:before="0" w:after="0"/>
+              <w:jc w:val="left"/>
+              <w:rPr>
+                <w:rFonts w:ascii="Liberation Mono" w:hAnsi="Liberation Mono" w:eastAsia="Calibri" w:cs=""/>
+                <w:kern w:val="0"/>
+                <w:sz w:val="16"/>
+                <w:szCs w:val="16"/>
+                <w:lang w:val="en-US" w:eastAsia="en-US" w:bidi="ar-SA"/>
+              </w:rPr>
+            </w:pPr>
+            <w:r>
+              <w:rPr>
+                <w:rFonts w:eastAsia="Calibri" w:cs="" w:ascii="Liberation Mono" w:hAnsi="Liberation Mono"/>
+                <w:kern w:val="0"/>
+                <w:sz w:val="16"/>
+                <w:szCs w:val="16"/>
+                <w:lang w:val="en-US" w:eastAsia="en-US" w:bidi="ar-SA"/>
+              </w:rPr>
+              <w:t xml:space="preserve">Source: </w:t>
+            </w:r>
+            <w:hyperlink r:id="rId4">
+              <w:r>
+                <w:rPr>
+                  <w:rStyle w:val="InternetLink"/>
+                  <w:rFonts w:eastAsia="Calibri" w:cs="" w:ascii="Liberation Mono" w:hAnsi="Liberation Mono"/>
+                  <w:kern w:val="0"/>
+                  <w:sz w:val="16"/>
+                  <w:szCs w:val="16"/>
+                  <w:lang w:val="en-US" w:eastAsia="en-US" w:bidi="ar-SA"/>
+                </w:rPr>
+                <w:t>https://www.whizlabs.com/blog/top-linux-interview-questions-answers/</w:t>
+              </w:r>
+            </w:hyperlink>
           </w:p>
         </w:tc>
       </w:tr>
@@ -6962,12 +7081,12 @@
       </w:r>
     </w:p>
     <w:sectPr>
-      <w:headerReference w:type="even" r:id="rId2"/>
-      <w:headerReference w:type="default" r:id="rId3"/>
-      <w:headerReference w:type="first" r:id="rId4"/>
-      <w:footerReference w:type="even" r:id="rId5"/>
-      <w:footerReference w:type="default" r:id="rId6"/>
-      <w:footerReference w:type="first" r:id="rId7"/>
+      <w:headerReference w:type="even" r:id="rId5"/>
+      <w:headerReference w:type="default" r:id="rId6"/>
+      <w:headerReference w:type="first" r:id="rId7"/>
+      <w:footerReference w:type="even" r:id="rId8"/>
+      <w:footerReference w:type="default" r:id="rId9"/>
+      <w:footerReference w:type="first" r:id="rId10"/>
       <w:type w:val="nextPage"/>
       <w:pgSz w:w="12240" w:h="15840"/>
       <w:pgMar w:left="1440" w:right="1440" w:gutter="0" w:header="720" w:top="1440" w:footer="720" w:bottom="1440"/>

</xml_diff>

<commit_message>
adds first JS source, questions and answers.
</commit_message>
<xml_diff>
--- a/JS-Week5_JSCPPLinux-Flash-Cards_CS3.docx
+++ b/JS-Week5_JSCPPLinux-Flash-Cards_CS3.docx
@@ -478,11 +478,25 @@
               <w:rPr>
                 <w:rFonts w:eastAsia="Calibri" w:cs="" w:ascii="Liberation Mono" w:hAnsi="Liberation Mono"/>
                 <w:kern w:val="0"/>
-                <w:sz w:val="24"/>
-                <w:szCs w:val="24"/>
-                <w:lang w:val="en-US" w:eastAsia="en-US" w:bidi="ar-SA"/>
-              </w:rPr>
-            </w:r>
+                <w:sz w:val="18"/>
+                <w:szCs w:val="18"/>
+                <w:lang w:val="en-US" w:eastAsia="en-US" w:bidi="ar-SA"/>
+              </w:rPr>
+              <w:t xml:space="preserve">Source: </w:t>
+            </w:r>
+            <w:hyperlink r:id="rId2">
+              <w:r>
+                <w:rPr>
+                  <w:rStyle w:val="InternetLink"/>
+                  <w:rFonts w:eastAsia="Calibri" w:cs="" w:ascii="Liberation Mono" w:hAnsi="Liberation Mono"/>
+                  <w:kern w:val="0"/>
+                  <w:sz w:val="18"/>
+                  <w:szCs w:val="18"/>
+                  <w:lang w:val="en-US" w:eastAsia="en-US" w:bidi="ar-SA"/>
+                </w:rPr>
+                <w:t>https://www.dotnettricks.com/learn/javascript/javascript-interview-questions</w:t>
+              </w:r>
+            </w:hyperlink>
           </w:p>
         </w:tc>
       </w:tr>
@@ -517,7 +531,17 @@
                 <w:szCs w:val="21"/>
                 <w:lang w:val="en-US" w:eastAsia="en-US" w:bidi="ar-SA"/>
               </w:rPr>
-              <w:t>1.</w:t>
+              <w:t xml:space="preserve">1. </w:t>
+            </w:r>
+            <w:r>
+              <w:rPr>
+                <w:rFonts w:eastAsia="Calibri" w:cs="" w:ascii="Liberation Mono" w:hAnsi="Liberation Mono"/>
+                <w:kern w:val="0"/>
+                <w:sz w:val="21"/>
+                <w:szCs w:val="21"/>
+                <w:lang w:val="en-US" w:eastAsia="en-US" w:bidi="ar-SA"/>
+              </w:rPr>
+              <w:t>What is JavaScript?</w:t>
             </w:r>
           </w:p>
         </w:tc>
@@ -550,6 +574,107 @@
                 <w:szCs w:val="21"/>
                 <w:lang w:val="en-US" w:eastAsia="en-US" w:bidi="ar-SA"/>
               </w:rPr>
+              <w:t>Ans: JavaScript is an object-based programming language, mostly used as a client-side programming language with the HTML page to add some behavior to it.</w:t>
+            </w:r>
+          </w:p>
+          <w:p>
+            <w:pPr>
+              <w:pStyle w:val="Normal"/>
+              <w:widowControl/>
+              <w:spacing w:lineRule="auto" w:line="240" w:before="0" w:after="0"/>
+              <w:jc w:val="left"/>
+              <w:rPr>
+                <w:rFonts w:ascii="Liberation Mono" w:hAnsi="Liberation Mono" w:eastAsia="Calibri" w:cs=""/>
+                <w:kern w:val="0"/>
+                <w:sz w:val="21"/>
+                <w:szCs w:val="21"/>
+                <w:lang w:val="en-US" w:eastAsia="en-US" w:bidi="ar-SA"/>
+              </w:rPr>
+            </w:pPr>
+            <w:r>
+              <w:rPr>
+                <w:rFonts w:eastAsia="Calibri" w:cs="" w:ascii="Liberation Mono" w:hAnsi="Liberation Mono"/>
+                <w:kern w:val="0"/>
+                <w:sz w:val="21"/>
+                <w:szCs w:val="21"/>
+                <w:lang w:val="en-US" w:eastAsia="en-US" w:bidi="ar-SA"/>
+              </w:rPr>
+              <w:br/>
+              <w:t>JavaScript was initially created as a browser-only language, but not it can be executed on the server or any client which has a JavaScript Engine. A product like Node.js, MongoDB, jaggery.js, ASP and many more use server-side JavaScript.</w:t>
+            </w:r>
+          </w:p>
+          <w:p>
+            <w:pPr>
+              <w:pStyle w:val="Normal"/>
+              <w:widowControl/>
+              <w:spacing w:lineRule="auto" w:line="240" w:before="0" w:after="0"/>
+              <w:jc w:val="left"/>
+              <w:rPr>
+                <w:rFonts w:ascii="Liberation Mono" w:hAnsi="Liberation Mono" w:eastAsia="Calibri" w:cs=""/>
+                <w:kern w:val="0"/>
+                <w:sz w:val="21"/>
+                <w:szCs w:val="21"/>
+                <w:lang w:val="en-US" w:eastAsia="en-US" w:bidi="ar-SA"/>
+              </w:rPr>
+            </w:pPr>
+            <w:r>
+              <w:rPr>
+                <w:rFonts w:eastAsia="Calibri" w:cs="" w:ascii="Liberation Mono" w:hAnsi="Liberation Mono"/>
+                <w:kern w:val="0"/>
+                <w:sz w:val="21"/>
+                <w:szCs w:val="21"/>
+                <w:lang w:val="en-US" w:eastAsia="en-US" w:bidi="ar-SA"/>
+              </w:rPr>
+            </w:r>
+          </w:p>
+          <w:p>
+            <w:pPr>
+              <w:pStyle w:val="Normal"/>
+              <w:widowControl/>
+              <w:spacing w:lineRule="auto" w:line="240" w:before="0" w:after="0"/>
+              <w:jc w:val="left"/>
+              <w:rPr>
+                <w:rFonts w:ascii="Liberation Mono" w:hAnsi="Liberation Mono" w:eastAsia="Calibri" w:cs=""/>
+                <w:kern w:val="0"/>
+                <w:sz w:val="21"/>
+                <w:szCs w:val="21"/>
+                <w:lang w:val="en-US" w:eastAsia="en-US" w:bidi="ar-SA"/>
+              </w:rPr>
+            </w:pPr>
+            <w:r>
+              <w:rPr>
+                <w:rFonts w:eastAsia="Calibri" w:cs="" w:ascii="Liberation Mono" w:hAnsi="Liberation Mono"/>
+                <w:kern w:val="0"/>
+                <w:sz w:val="21"/>
+                <w:szCs w:val="21"/>
+                <w:lang w:val="en-US" w:eastAsia="en-US" w:bidi="ar-SA"/>
+              </w:rPr>
+              <w:t>In the browser, JavaScript can do many things as given below:</w:t>
+            </w:r>
+          </w:p>
+          <w:p>
+            <w:pPr>
+              <w:pStyle w:val="Normal"/>
+              <w:widowControl/>
+              <w:spacing w:lineRule="auto" w:line="240" w:before="0" w:after="0"/>
+              <w:jc w:val="left"/>
+              <w:rPr>
+                <w:rFonts w:ascii="Liberation Mono" w:hAnsi="Liberation Mono" w:eastAsia="Calibri" w:cs=""/>
+                <w:kern w:val="0"/>
+                <w:sz w:val="21"/>
+                <w:szCs w:val="21"/>
+                <w:lang w:val="en-US" w:eastAsia="en-US" w:bidi="ar-SA"/>
+              </w:rPr>
+            </w:pPr>
+            <w:r>
+              <w:rPr>
+                <w:rFonts w:eastAsia="Calibri" w:cs="" w:ascii="Liberation Mono" w:hAnsi="Liberation Mono"/>
+                <w:kern w:val="0"/>
+                <w:sz w:val="21"/>
+                <w:szCs w:val="21"/>
+                <w:lang w:val="en-US" w:eastAsia="en-US" w:bidi="ar-SA"/>
+              </w:rPr>
+              <w:t># manipulating the HTML element</w:t>
             </w:r>
           </w:p>
         </w:tc>
@@ -3412,7 +3537,7 @@
               </w:rPr>
               <w:t xml:space="preserve">Source: </w:t>
             </w:r>
-            <w:hyperlink r:id="rId3">
+            <w:hyperlink r:id="rId4">
               <w:r>
                 <w:rPr>
                   <w:rStyle w:val="InternetLink"/>
@@ -3523,7 +3648,7 @@
               </w:rPr>
               <w:t xml:space="preserve">Source: </w:t>
             </w:r>
-            <w:hyperlink r:id="rId4">
+            <w:hyperlink r:id="rId5">
               <w:r>
                 <w:rPr>
                   <w:rStyle w:val="InternetLink"/>
@@ -7081,12 +7206,12 @@
       </w:r>
     </w:p>
     <w:sectPr>
-      <w:headerReference w:type="even" r:id="rId5"/>
-      <w:headerReference w:type="default" r:id="rId6"/>
-      <w:headerReference w:type="first" r:id="rId7"/>
-      <w:footerReference w:type="even" r:id="rId8"/>
-      <w:footerReference w:type="default" r:id="rId9"/>
-      <w:footerReference w:type="first" r:id="rId10"/>
+      <w:headerReference w:type="even" r:id="rId6"/>
+      <w:headerReference w:type="default" r:id="rId7"/>
+      <w:headerReference w:type="first" r:id="rId8"/>
+      <w:footerReference w:type="even" r:id="rId9"/>
+      <w:footerReference w:type="default" r:id="rId10"/>
+      <w:footerReference w:type="first" r:id="rId11"/>
       <w:type w:val="nextPage"/>
       <w:pgSz w:w="12240" w:h="15840"/>
       <w:pgMar w:left="1440" w:right="1440" w:gutter="0" w:header="720" w:top="1440" w:footer="720" w:bottom="1440"/>

</xml_diff>